<commit_message>
Renamed class, updated doc
</commit_message>
<xml_diff>
--- a/Introduction to Neo4j.docx
+++ b/Introduction to Neo4j.docx
@@ -23,10 +23,57 @@
           <w:lang w:val="en-US"/>
         </w:rPr>
       </w:pPr>
+      <w:proofErr w:type="spellStart"/>
       <w:r>
         <w:rPr>
           <w:lang w:val="en-US"/>
         </w:rPr>
+        <w:t>GitHub</w:t>
+      </w:r>
+      <w:proofErr w:type="spellEnd"/>
+      <w:r>
+        <w:rPr>
+          <w:lang w:val="en-US"/>
+        </w:rPr>
+        <w:t xml:space="preserve"> repo with code</w:t>
+      </w:r>
+    </w:p>
+    <w:p>
+      <w:pPr>
+        <w:rPr>
+          <w:lang w:val="en-US"/>
+        </w:rPr>
+      </w:pPr>
+      <w:hyperlink r:id="rId5" w:history="1">
+        <w:r>
+          <w:rPr>
+            <w:rStyle w:val="Hyperlink"/>
+            <w:lang w:val="en-US"/>
+          </w:rPr>
+          <w:t>https:/</w:t>
+        </w:r>
+        <w:bookmarkStart w:id="0" w:name="_GoBack"/>
+        <w:bookmarkEnd w:id="0"/>
+        <w:r>
+          <w:rPr>
+            <w:rStyle w:val="Hyperlink"/>
+            <w:lang w:val="en-US"/>
+          </w:rPr>
+          <w:t>/github.com/lukedawilson/Neo4jDemo</w:t>
+        </w:r>
+      </w:hyperlink>
+    </w:p>
+    <w:p>
+      <w:pPr>
+        <w:pStyle w:val="Heading1"/>
+        <w:rPr>
+          <w:lang w:val="en-US"/>
+        </w:rPr>
+      </w:pPr>
+      <w:r>
+        <w:rPr>
+          <w:lang w:val="en-US"/>
+        </w:rPr>
         <w:t>Download link</w:t>
       </w:r>
     </w:p>
@@ -36,7 +83,7 @@
           <w:lang w:val="en-US"/>
         </w:rPr>
       </w:pPr>
-      <w:hyperlink r:id="rId5" w:history="1">
+      <w:hyperlink r:id="rId6" w:history="1">
         <w:r>
           <w:rPr>
             <w:rStyle w:val="Hyperlink"/>
@@ -66,7 +113,7 @@
           <w:lang w:val="en-US"/>
         </w:rPr>
       </w:pPr>
-      <w:hyperlink r:id="rId6" w:history="1">
+      <w:hyperlink r:id="rId7" w:history="1">
         <w:r>
           <w:rPr>
             <w:rStyle w:val="Hyperlink"/>
@@ -82,7 +129,7 @@
           <w:lang w:val="en-US"/>
         </w:rPr>
       </w:pPr>
-      <w:hyperlink r:id="rId7" w:history="1">
+      <w:hyperlink r:id="rId8" w:history="1">
         <w:r>
           <w:rPr>
             <w:rStyle w:val="Hyperlink"/>
@@ -98,7 +145,7 @@
           <w:lang w:val="en-US"/>
         </w:rPr>
       </w:pPr>
-      <w:hyperlink r:id="rId8" w:history="1">
+      <w:hyperlink r:id="rId9" w:history="1">
         <w:r>
           <w:rPr>
             <w:rStyle w:val="Hyperlink"/>
@@ -128,7 +175,7 @@
           <w:lang w:val="en-US"/>
         </w:rPr>
       </w:pPr>
-      <w:hyperlink r:id="rId9" w:history="1">
+      <w:hyperlink r:id="rId10" w:history="1">
         <w:r>
           <w:rPr>
             <w:rStyle w:val="Hyperlink"/>
@@ -2413,6 +2460,7 @@
           <w:szCs w:val="19"/>
           <w:highlight w:val="black"/>
         </w:rPr>
+        <w:lastRenderedPageBreak/>
         <w:t>}</w:t>
       </w:r>
     </w:p>
@@ -2433,7 +2481,6 @@
           <w:szCs w:val="19"/>
           <w:highlight w:val="black"/>
         </w:rPr>
-        <w:lastRenderedPageBreak/>
         <w:t>client</w:t>
       </w:r>
       <w:r>
@@ -5807,8 +5854,6 @@
         </w:rPr>
         <w:t>x</w:t>
       </w:r>
-      <w:bookmarkStart w:id="0" w:name="_GoBack"/>
-      <w:bookmarkEnd w:id="0"/>
     </w:p>
     <w:p>
       <w:pPr>

</xml_diff>